<commit_message>
[docs] correction of some mistakes after presentation in class
</commit_message>
<xml_diff>
--- a/docs/ENUNCIADO DEL ALCANCE.docx
+++ b/docs/ENUNCIADO DEL ALCANCE.docx
@@ -58,28 +58,12 @@
                 <w:sz w:val="20"/>
               </w:rPr>
             </w:pPr>
-            <w:proofErr w:type="spellStart"/>
             <w:r>
               <w:rPr>
                 <w:color w:val="1B6FB5"/>
               </w:rPr>
-              <w:t>CityScape</w:t>
-            </w:r>
-            <w:proofErr w:type="spellEnd"/>
-            <w:r>
-              <w:rPr>
-                <w:color w:val="1B6FB5"/>
-              </w:rPr>
-              <w:t xml:space="preserve"> </w:t>
-            </w:r>
-            <w:proofErr w:type="spellStart"/>
-            <w:r>
-              <w:rPr>
-                <w:color w:val="1B6FB5"/>
-              </w:rPr>
-              <w:t>Rentals</w:t>
-            </w:r>
-            <w:proofErr w:type="spellEnd"/>
+              <w:t>CityScape Rentals</w:t>
+            </w:r>
             <w:r>
               <w:rPr>
                 <w:b/>
@@ -245,37 +229,15 @@
               </w:rPr>
               <w:t xml:space="preserve">El proyecto </w:t>
             </w:r>
-            <w:proofErr w:type="spellStart"/>
-            <w:r>
-              <w:rPr>
-                <w:b/>
-                <w:bCs/>
-                <w:color w:val="0070C0"/>
-                <w:lang w:val="es-ES"/>
-              </w:rPr>
-              <w:t>CityScape</w:t>
-            </w:r>
-            <w:proofErr w:type="spellEnd"/>
-            <w:r>
-              <w:rPr>
-                <w:b/>
-                <w:bCs/>
-                <w:color w:val="0070C0"/>
-                <w:lang w:val="es-ES"/>
-              </w:rPr>
-              <w:t xml:space="preserve"> </w:t>
-            </w:r>
-            <w:proofErr w:type="spellStart"/>
-            <w:r>
-              <w:rPr>
-                <w:b/>
-                <w:bCs/>
-                <w:color w:val="0070C0"/>
-                <w:lang w:val="es-ES"/>
-              </w:rPr>
-              <w:t>Rentals</w:t>
-            </w:r>
-            <w:proofErr w:type="spellEnd"/>
+            <w:r>
+              <w:rPr>
+                <w:b/>
+                <w:bCs/>
+                <w:color w:val="0070C0"/>
+                <w:lang w:val="es-ES"/>
+              </w:rPr>
+              <w:t>CityScape Rentals</w:t>
+            </w:r>
             <w:r>
               <w:rPr>
                 <w:color w:val="0070C0"/>
@@ -321,27 +283,7 @@
                 <w:color w:val="0070C0"/>
                 <w:lang w:val="es-ES"/>
               </w:rPr>
-              <w:t xml:space="preserve">Registro y </w:t>
-            </w:r>
-            <w:proofErr w:type="spellStart"/>
-            <w:r>
-              <w:rPr>
-                <w:b/>
-                <w:bCs/>
-                <w:color w:val="0070C0"/>
-                <w:lang w:val="es-ES"/>
-              </w:rPr>
-              <w:t>login</w:t>
-            </w:r>
-            <w:proofErr w:type="spellEnd"/>
-            <w:r>
-              <w:rPr>
-                <w:b/>
-                <w:bCs/>
-                <w:color w:val="0070C0"/>
-                <w:lang w:val="es-ES"/>
-              </w:rPr>
-              <w:t xml:space="preserve"> de usuarios</w:t>
+              <w:t>Registro y login de usuarios</w:t>
             </w:r>
             <w:r>
               <w:rPr>
@@ -582,27 +524,7 @@
                 <w:color w:val="0070C0"/>
                 <w:lang w:val="es-ES"/>
               </w:rPr>
-              <w:t xml:space="preserve">Sistema de registro y </w:t>
-            </w:r>
-            <w:proofErr w:type="spellStart"/>
-            <w:r>
-              <w:rPr>
-                <w:b/>
-                <w:bCs/>
-                <w:color w:val="0070C0"/>
-                <w:lang w:val="es-ES"/>
-              </w:rPr>
-              <w:t>login</w:t>
-            </w:r>
-            <w:proofErr w:type="spellEnd"/>
-            <w:r>
-              <w:rPr>
-                <w:b/>
-                <w:bCs/>
-                <w:color w:val="0070C0"/>
-                <w:lang w:val="es-ES"/>
-              </w:rPr>
-              <w:t xml:space="preserve"> de usuarios</w:t>
+              <w:t>Sistema de registro y login de usuarios</w:t>
             </w:r>
             <w:r>
               <w:rPr>
@@ -763,21 +685,7 @@
               <w:rPr>
                 <w:color w:val="0070C0"/>
               </w:rPr>
-              <w:t xml:space="preserve">, permitiendo una experiencia fluida en smartphones y </w:t>
-            </w:r>
-            <w:proofErr w:type="spellStart"/>
-            <w:r>
-              <w:rPr>
-                <w:color w:val="0070C0"/>
-              </w:rPr>
-              <w:t>tablets</w:t>
-            </w:r>
-            <w:proofErr w:type="spellEnd"/>
-            <w:r>
-              <w:rPr>
-                <w:color w:val="0070C0"/>
-              </w:rPr>
-              <w:t>.</w:t>
+              <w:t>, permitiendo una experiencia fluida en smartphones y tablets.</w:t>
             </w:r>
           </w:p>
           <w:p>
@@ -828,7 +736,16 @@
                 <w:color w:val="0070C0"/>
                 <w:lang w:val="es-ES"/>
               </w:rPr>
-              <w:t>Documentación técnica</w:t>
+              <w:t>Documentació</w:t>
+            </w:r>
+            <w:r>
+              <w:rPr>
+                <w:b/>
+                <w:bCs/>
+                <w:color w:val="0070C0"/>
+                <w:lang w:val="es-ES"/>
+              </w:rPr>
+              <w:t>n</w:t>
             </w:r>
             <w:r>
               <w:rPr>
@@ -858,74 +775,44 @@
                 <w:color w:val="0070C0"/>
                 <w:lang w:val="es-ES"/>
               </w:rPr>
-              <w:t>Manual de usuario para administradores</w:t>
-            </w:r>
-            <w:r>
-              <w:rPr>
-                <w:color w:val="0070C0"/>
-                <w:lang w:val="es-ES"/>
-              </w:rPr>
-              <w:t>: Guía detallada para los administradores sobre cómo gestionar las propiedades, las reservas y las cuentas de los clientes.</w:t>
-            </w:r>
-          </w:p>
-          <w:p>
-            <w:pPr>
-              <w:numPr>
-                <w:ilvl w:val="0"/>
-                <w:numId w:val="4"/>
-              </w:numPr>
-              <w:spacing w:afterAutospacing="0"/>
-              <w:jc w:val="both"/>
-              <w:rPr>
-                <w:color w:val="0070C0"/>
-                <w:lang w:val="es-ES"/>
-              </w:rPr>
-            </w:pPr>
-            <w:r>
-              <w:rPr>
-                <w:b/>
-                <w:bCs/>
-                <w:color w:val="0070C0"/>
-                <w:lang w:val="es-ES"/>
-              </w:rPr>
-              <w:t>Manual de usuario para clientes</w:t>
-            </w:r>
-            <w:r>
-              <w:rPr>
-                <w:color w:val="0070C0"/>
-                <w:lang w:val="es-ES"/>
-              </w:rPr>
-              <w:t>: Guía para los usuarios finales sobre cómo registrarse, navegar por el catálogo, realizar reservas y pagos, y gestionar su cuenta.</w:t>
-            </w:r>
-          </w:p>
-          <w:p>
-            <w:pPr>
-              <w:numPr>
-                <w:ilvl w:val="0"/>
-                <w:numId w:val="4"/>
-              </w:numPr>
-              <w:spacing w:afterAutospacing="0"/>
-              <w:jc w:val="both"/>
-              <w:rPr>
-                <w:color w:val="0070C0"/>
-                <w:lang w:val="es-ES"/>
-              </w:rPr>
-            </w:pPr>
-            <w:r>
-              <w:rPr>
-                <w:b/>
-                <w:bCs/>
-                <w:color w:val="0070C0"/>
-                <w:lang w:val="es-ES"/>
-              </w:rPr>
-              <w:t>Documentación técnica de despliegue</w:t>
-            </w:r>
-            <w:r>
-              <w:rPr>
-                <w:color w:val="0070C0"/>
-                <w:lang w:val="es-ES"/>
-              </w:rPr>
-              <w:t>: Instrucciones para la instalación, configuración y mantenimiento de la plataforma en el servidor de hosting acordado.</w:t>
+              <w:t>Plan de dirección del proyecto</w:t>
+            </w:r>
+            <w:r>
+              <w:rPr>
+                <w:color w:val="0070C0"/>
+                <w:lang w:val="es-ES"/>
+              </w:rPr>
+              <w:t xml:space="preserve">: </w:t>
+            </w:r>
+            <w:r>
+              <w:rPr>
+                <w:color w:val="0070C0"/>
+              </w:rPr>
+              <w:t>Este documento establece las directrices y estrategias a seguir durante el desarrollo y ejecución del proyecto. Contiene información detallada sobre la planificación, control</w:t>
+            </w:r>
+            <w:r>
+              <w:rPr>
+                <w:color w:val="0070C0"/>
+              </w:rPr>
+              <w:t>, seguimiento</w:t>
+            </w:r>
+            <w:r>
+              <w:rPr>
+                <w:color w:val="0070C0"/>
+              </w:rPr>
+              <w:t xml:space="preserve"> y cierre del proyecto, y sirve como una guía tanto para el equipo de trabajo como para el cliente. El Plan de Dirección del Proyecto incluye aspectos como la gestión del alcance, cronograma, costos, calidad, recursos, riesgos y comunicaciones, asegurando que todas las actividades se realicen </w:t>
+            </w:r>
+            <w:r>
+              <w:rPr>
+                <w:color w:val="0070C0"/>
+              </w:rPr>
+              <w:t>de acuerdo con</w:t>
+            </w:r>
+            <w:r>
+              <w:rPr>
+                <w:color w:val="0070C0"/>
+              </w:rPr>
+              <w:t xml:space="preserve"> lo planificado y se alcance el éxito del proyecto.</w:t>
             </w:r>
           </w:p>
         </w:tc>
@@ -996,13 +883,7 @@
               <w:rPr>
                 <w:color w:val="0070C0"/>
               </w:rPr>
-              <w:t>: Se asume que el cliente proporcionará un servicio de hosting adecuado y profesional para la instalación y funcionamiento de la plataforma, cumpliendo con los requisitos técnicos necesarios​</w:t>
-            </w:r>
-            <w:r>
-              <w:rPr>
-                <w:color w:val="0070C0"/>
-              </w:rPr>
-              <w:t>.</w:t>
+              <w:t>: Se asume que el cliente proporcionará un servicio de hosting adecuado y profesional para la instalación y funcionamiento de la plataforma, cumpliendo con los requisitos técnicos necesarios​.</w:t>
             </w:r>
           </w:p>
         </w:tc>
@@ -1035,13 +916,7 @@
               <w:rPr>
                 <w:color w:val="0070C0"/>
               </w:rPr>
-              <w:t>: Se supone que el cliente será responsable de cargar toda la información necesaria para el funcionamiento de la plataforma, incluyendo descripciones, fotografías y precios de las propiedades. Esto debe realizarse antes de la fecha límite para evitar retrasos en el desarrollo​</w:t>
-            </w:r>
-            <w:r>
-              <w:rPr>
-                <w:color w:val="0070C0"/>
-              </w:rPr>
-              <w:t>.</w:t>
+              <w:t>: Se supone que el cliente será responsable de cargar toda la información necesaria para el funcionamiento de la plataforma, incluyendo descripciones, fotografías y precios de las propiedades. Esto debe realizarse antes de la fecha límite para evitar retrasos en el desarrollo​.</w:t>
             </w:r>
           </w:p>
         </w:tc>
@@ -1107,20 +982,14 @@
               <w:rPr>
                 <w:color w:val="0070C0"/>
               </w:rPr>
-              <w:t>: Se supone que el cliente dispondrá de personal técnico adecuado para colaborar en la implementación de la plataforma y gestionar cualquier problema técnico que pueda surgir durante el proceso​</w:t>
-            </w:r>
-            <w:r>
-              <w:rPr>
-                <w:color w:val="0070C0"/>
-              </w:rPr>
-              <w:t>.</w:t>
+              <w:t>: Se supone que el cliente dispondrá de personal técnico adecuado para colaborar en la implementación de la plataforma y gestionar cualquier problema técnico que pueda surgir durante el proceso​.</w:t>
             </w:r>
           </w:p>
         </w:tc>
       </w:tr>
       <w:tr>
         <w:trPr>
-          <w:trHeight w:val="977"/>
+          <w:trHeight w:val="693"/>
         </w:trPr>
         <w:tc>
           <w:tcPr>
@@ -1148,18 +1017,15 @@
               <w:rPr>
                 <w:color w:val="0070C0"/>
               </w:rPr>
-              <w:t>Aunque la formación ha sido excluida como entregable, se asume que el personal del cliente estará disponible y comprometido para aprender sobre el uso y gestión de la plataforma mediante los manuales proporcionados</w:t>
-            </w:r>
-            <w:r>
-              <w:rPr>
-                <w:color w:val="0070C0"/>
-              </w:rPr>
-              <w:t>.</w:t>
+              <w:t>Aunque la formación ha sido excluida como entregable, se asume que el personal del cliente estará disponible y comprometido para aprender sobre el uso y gestión de la plataforma.</w:t>
             </w:r>
           </w:p>
         </w:tc>
       </w:tr>
       <w:tr>
+        <w:trPr>
+          <w:trHeight w:val="987"/>
+        </w:trPr>
         <w:tc>
           <w:tcPr>
             <w:tcW w:w="10940" w:type="dxa"/>
@@ -1186,18 +1052,21 @@
               <w:rPr>
                 <w:color w:val="0070C0"/>
               </w:rPr>
-              <w:t>Se supone que los plazos establecidos para cada fase del proyecto serán cumplidos por todas las partes involucradas, y no habrá demoras significativas en la entrega de recursos, aprobaciones o respuestas</w:t>
-            </w:r>
-            <w:r>
-              <w:rPr>
-                <w:color w:val="0070C0"/>
-              </w:rPr>
-              <w:t>.</w:t>
+              <w:t>Se supone que los plazos establecidos para cada fase del proyecto serán cumplidos por todas las partes involucradas, y no habrá demoras significativas en la entrega de recursos, aprobaciones o respuestas.</w:t>
             </w:r>
           </w:p>
         </w:tc>
       </w:tr>
     </w:tbl>
+    <w:p>
+      <w:pPr>
+        <w:spacing w:after="0" w:afterAutospacing="0"/>
+        <w:jc w:val="both"/>
+        <w:rPr>
+          <w:b/>
+        </w:rPr>
+      </w:pPr>
+    </w:p>
     <w:p>
       <w:pPr>
         <w:spacing w:after="0" w:afterAutospacing="0"/>
@@ -1260,13 +1129,7 @@
               <w:rPr>
                 <w:color w:val="0070C0"/>
               </w:rPr>
-              <w:t>: Aunque la plataforma web estará optimizada para dispositivos móviles, no se incluirá el desarrollo de aplicaciones nativas específicas para sistemas operativos como iOS o Android. Cualquier requerimiento futuro relacionado con aplicaciones móviles deberá ser gestionado en un proyecto separado​</w:t>
-            </w:r>
-            <w:r>
-              <w:rPr>
-                <w:color w:val="0070C0"/>
-              </w:rPr>
-              <w:t>.</w:t>
+              <w:t>: Aunque la plataforma web estará optimizada para dispositivos móviles, no se incluirá el desarrollo de aplicaciones nativas específicas para sistemas operativos como iOS o Android. Cualquier requerimiento futuro relacionado con aplicaciones móviles deberá ser gestionado en un proyecto separado​.</w:t>
             </w:r>
           </w:p>
         </w:tc>
@@ -1299,13 +1162,7 @@
               <w:rPr>
                 <w:color w:val="0070C0"/>
               </w:rPr>
-              <w:t>: El proyecto no incluye soporte y mantenimiento a largo plazo tras el lanzamiento. La responsabilidad del mantenimiento y las mejoras posteriores al lanzamiento recaerá en el cliente, aunque se ofrecerá un período de garantía de corrección de errores por un tiempo limitado​</w:t>
-            </w:r>
-            <w:r>
-              <w:rPr>
-                <w:color w:val="0070C0"/>
-              </w:rPr>
-              <w:t>.</w:t>
+              <w:t>: El proyecto no incluye soporte y mantenimiento a largo plazo tras el lanzamiento. La responsabilidad del mantenimiento y las mejoras posteriores al lanzamiento recaerá en el cliente, aunque se ofrecerá un período de garantía de corrección de errores por un tiempo limitado​.</w:t>
             </w:r>
           </w:p>
         </w:tc>
@@ -1338,13 +1195,7 @@
               <w:rPr>
                 <w:color w:val="0070C0"/>
               </w:rPr>
-              <w:t>: El cliente será responsable de cargar todo el contenido necesario en la plataforma, como imágenes, descripciones y datos de las propiedades. La generación de estos contenidos no será parte del trabajo del equipo de desarrollo</w:t>
-            </w:r>
-            <w:r>
-              <w:rPr>
-                <w:color w:val="0070C0"/>
-              </w:rPr>
-              <w:t>.</w:t>
+              <w:t>: El cliente será responsable de cargar todo el contenido necesario en la plataforma, como imágenes, descripciones y datos de las propiedades. La generación de estos contenidos no será parte del trabajo del equipo de desarrollo.</w:t>
             </w:r>
           </w:p>
         </w:tc>
@@ -1377,20 +1228,14 @@
               <w:rPr>
                 <w:color w:val="0070C0"/>
               </w:rPr>
-              <w:t>: El proyecto no contemplará la creación ni la implementación de estrategias de marketing digital, campañas de SEO (Search Engine Optimization), ni la gestión de redes sociales o anuncios online. El enfoque estará en la creación de la plataforma técnica, y la promoción de la misma queda fuera del alcance</w:t>
-            </w:r>
-            <w:r>
-              <w:rPr>
-                <w:color w:val="0070C0"/>
-              </w:rPr>
-              <w:t>.</w:t>
+              <w:t>: El proyecto no contemplará la creación ni la implementación de estrategias de marketing digital, campañas de SEO (Search Engine Optimization), ni la gestión de redes sociales o anuncios online. El enfoque estará en la creación de la plataforma técnica, y la promoción de la misma queda fuera del alcance.</w:t>
             </w:r>
           </w:p>
         </w:tc>
       </w:tr>
       <w:tr>
         <w:trPr>
-          <w:trHeight w:val="700"/>
+          <w:trHeight w:val="386"/>
         </w:trPr>
         <w:tc>
           <w:tcPr>
@@ -1416,13 +1261,7 @@
               <w:rPr>
                 <w:color w:val="0070C0"/>
               </w:rPr>
-              <w:t>: No se ofrecerá formación presencial al cliente. La documentación entregada será considerada suficiente para que el equipo del cliente aprenda a gestionar la plataforma por sí mismos​</w:t>
-            </w:r>
-            <w:r>
-              <w:rPr>
-                <w:color w:val="0070C0"/>
-              </w:rPr>
-              <w:t>.</w:t>
+              <w:t>: No se ofrecerá formación presencial al cliente.</w:t>
             </w:r>
           </w:p>
         </w:tc>
@@ -1455,13 +1294,7 @@
               <w:rPr>
                 <w:color w:val="0070C0"/>
               </w:rPr>
-              <w:t>: La plataforma se entregará en un único idioma (a determinar con el cliente). El soporte multilingüe no estará cubierto en esta fase del proyecto. Si se requiere la traducción o implementación multilingüe, deberá planificarse para una fase futura​</w:t>
-            </w:r>
-            <w:r>
-              <w:rPr>
-                <w:color w:val="0070C0"/>
-              </w:rPr>
-              <w:t>.</w:t>
+              <w:t>: La plataforma se entregará en un único idioma (a determinar con el cliente). El soporte multilingüe no estará cubierto en esta fase del proyecto. Si se requiere la traducción o implementación multilingüe, deberá planificarse para una fase futura​.</w:t>
             </w:r>
           </w:p>
         </w:tc>
@@ -1570,13 +1403,7 @@
               <w:rPr>
                 <w:color w:val="0070C0"/>
               </w:rPr>
-              <w:t>. Cualquier desviación significativa de este presupuesto requerirá aprobación previa del patrocinador​</w:t>
-            </w:r>
-            <w:r>
-              <w:rPr>
-                <w:color w:val="0070C0"/>
-              </w:rPr>
-              <w:t>.</w:t>
+              <w:t>. Cualquier desviación significativa de este presupuesto requerirá aprobación previa del patrocinador​.</w:t>
             </w:r>
           </w:p>
         </w:tc>
@@ -1623,13 +1450,7 @@
               <w:rPr>
                 <w:color w:val="0070C0"/>
               </w:rPr>
-              <w:t>, fecha en la que la plataforma web debe estar completamente funcional y lista para su lanzamiento. Cualquier retraso en la ejecución de las actividades puede comprometer esta fecha​</w:t>
-            </w:r>
-            <w:r>
-              <w:rPr>
-                <w:color w:val="0070C0"/>
-              </w:rPr>
-              <w:t>.</w:t>
+              <w:t>, fecha en la que la plataforma web debe estar completamente funcional y lista para su lanzamiento. Cualquier retraso en la ejecución de las actividades puede comprometer esta fecha​.</w:t>
             </w:r>
           </w:p>
         </w:tc>
@@ -1662,13 +1483,7 @@
               <w:rPr>
                 <w:color w:val="0070C0"/>
               </w:rPr>
-              <w:t>: El equipo de desarrollo está limitado a los recursos humanos y técnicos asignados inicialmente al proyecto. No se contempla la contratación de personal adicional ni la adquisición de recursos tecnológicos que no estén dentro del presupuesto aprobado​</w:t>
-            </w:r>
-            <w:r>
-              <w:rPr>
-                <w:color w:val="0070C0"/>
-              </w:rPr>
-              <w:t>.</w:t>
+              <w:t>: El equipo de desarrollo está limitado a los recursos humanos y técnicos asignados inicialmente al proyecto. No se contempla la contratación de personal adicional ni la adquisición de recursos tecnológicos que no estén dentro del presupuesto aprobado​.</w:t>
             </w:r>
           </w:p>
         </w:tc>
@@ -1701,13 +1516,7 @@
               <w:rPr>
                 <w:color w:val="0070C0"/>
               </w:rPr>
-              <w:t>: Las decisiones clave, como la aprobación del diseño de la interfaz y el contenido de la plataforma, deberán ser revisadas y aprobadas por el cliente en un tiempo determinado para evitar retrasos. Cualquier retraso en la retroalimentación por parte del cliente afectará el cronograma</w:t>
-            </w:r>
-            <w:r>
-              <w:rPr>
-                <w:color w:val="0070C0"/>
-              </w:rPr>
-              <w:t>.</w:t>
+              <w:t>: Las decisiones clave, como la aprobación del diseño de la interfaz y el contenido de la plataforma, deberán ser revisadas y aprobadas por el cliente en un tiempo determinado para evitar retrasos. Cualquier retraso en la retroalimentación por parte del cliente afectará el cronograma.</w:t>
             </w:r>
           </w:p>
         </w:tc>
@@ -1742,18 +1551,18 @@
               <w:rPr>
                 <w:color w:val="0070C0"/>
               </w:rPr>
-              <w:t>La plataforma dependerá de que el cliente cargue la información sobre las propiedades (descripciones, fotos, precios) a tiempo. La falta de datos o retrasos en su entrega podría afectar la finalización del desarrollo</w:t>
-            </w:r>
-            <w:r>
-              <w:rPr>
-                <w:color w:val="0070C0"/>
-              </w:rPr>
-              <w:t>.</w:t>
+              <w:t>La plataforma dependerá de que el cliente cargue la información sobre las propiedades (descripciones, fotos, precios) a tiempo. La falta de datos o retrasos en su entrega podría afectar la finalización del desarrollo.</w:t>
             </w:r>
           </w:p>
         </w:tc>
       </w:tr>
     </w:tbl>
+    <w:p>
+      <w:pPr>
+        <w:spacing w:after="0" w:afterAutospacing="0"/>
+        <w:jc w:val="both"/>
+      </w:pPr>
+    </w:p>
     <w:p>
       <w:pPr>
         <w:spacing w:after="0" w:afterAutospacing="0"/>
@@ -1816,28 +1625,7 @@
                 <w:color w:val="0070C0"/>
                 <w:lang w:val="es-ES"/>
               </w:rPr>
-              <w:t>:</w:t>
-            </w:r>
-            <w:r>
-              <w:rPr>
-                <w:color w:val="0070C0"/>
-                <w:lang w:val="es-ES"/>
-              </w:rPr>
-              <w:t xml:space="preserve"> </w:t>
-            </w:r>
-            <w:r>
-              <w:rPr>
-                <w:color w:val="0070C0"/>
-                <w:lang w:val="es-ES"/>
-              </w:rPr>
-              <w:t>La plataforma web de alquiler de pisos turísticos debe estar completamente desarrollada y funcional, permitiendo a los usuarios finales registrarse, realizar búsquedas, hacer reservas y completar pagos en línea de manera eficiente</w:t>
-            </w:r>
-            <w:r>
-              <w:rPr>
-                <w:color w:val="0070C0"/>
-                <w:lang w:val="es-ES"/>
-              </w:rPr>
-              <w:t>.</w:t>
+              <w:t>: La plataforma web de alquiler de pisos turísticos debe estar completamente desarrollada y funcional, permitiendo a los usuarios finales registrarse, realizar búsquedas, hacer reservas y completar pagos en línea de manera eficiente.</w:t>
             </w:r>
           </w:p>
         </w:tc>
@@ -1873,28 +1661,14 @@
                 <w:color w:val="0070C0"/>
                 <w:lang w:val="es-ES"/>
               </w:rPr>
-              <w:t>:</w:t>
-            </w:r>
-            <w:r>
-              <w:rPr>
-                <w:color w:val="0070C0"/>
-                <w:lang w:val="es-ES"/>
-              </w:rPr>
-              <w:t xml:space="preserve"> </w:t>
-            </w:r>
-            <w:r>
-              <w:rPr>
-                <w:color w:val="0070C0"/>
-                <w:lang w:val="es-ES"/>
-              </w:rPr>
-              <w:t>La plataforma debe haber sido sometida a pruebas exhaustivas de funcionalidad, usabilidad y seguridad, y todas las incidencias críticas deben haber sido resueltas antes del lanzamiento​</w:t>
+              <w:t>: La plataforma debe haber sido sometida a pruebas exhaustivas de funcionalidad, usabilidad y seguridad, y todas las incidencias críticas deben haber sido resueltas antes del lanzamiento​</w:t>
             </w:r>
           </w:p>
         </w:tc>
       </w:tr>
       <w:tr>
         <w:trPr>
-          <w:trHeight w:val="991"/>
+          <w:trHeight w:val="386"/>
         </w:trPr>
         <w:tc>
           <w:tcPr>
@@ -1923,35 +1697,14 @@
                 <w:color w:val="0070C0"/>
                 <w:lang w:val="es-ES"/>
               </w:rPr>
-              <w:t>:</w:t>
-            </w:r>
-            <w:r>
-              <w:rPr>
-                <w:color w:val="0070C0"/>
-                <w:lang w:val="es-ES"/>
-              </w:rPr>
-              <w:t xml:space="preserve"> </w:t>
-            </w:r>
-            <w:r>
-              <w:rPr>
-                <w:color w:val="0070C0"/>
-                <w:lang w:val="es-ES"/>
-              </w:rPr>
-              <w:t>Se debe entregar toda la documentación técnica y manuales de usuario, tanto para administradores como para usuarios finales. Esta documentación debe permitir que el cliente gestione la plataforma sin necesidad de soporte adicional</w:t>
-            </w:r>
-            <w:r>
-              <w:rPr>
-                <w:color w:val="0070C0"/>
-                <w:lang w:val="es-ES"/>
-              </w:rPr>
-              <w:t>.</w:t>
-            </w:r>
-            <w:r>
-              <w:rPr>
-                <w:color w:val="0070C0"/>
-                <w:lang w:val="es-ES"/>
-              </w:rPr>
-              <w:t>​</w:t>
+              <w:t xml:space="preserve">: Se debe entregar toda la documentación </w:t>
+            </w:r>
+            <w:r>
+              <w:rPr>
+                <w:color w:val="0070C0"/>
+                <w:lang w:val="es-ES"/>
+              </w:rPr>
+              <w:t>especificada (Plan de Dirección de Proyecto).</w:t>
             </w:r>
           </w:p>
         </w:tc>
@@ -1987,28 +1740,7 @@
                 <w:color w:val="0070C0"/>
                 <w:lang w:val="es-ES"/>
               </w:rPr>
-              <w:t>:</w:t>
-            </w:r>
-            <w:r>
-              <w:rPr>
-                <w:color w:val="0070C0"/>
-                <w:lang w:val="es-ES"/>
-              </w:rPr>
-              <w:t xml:space="preserve"> </w:t>
-            </w:r>
-            <w:r>
-              <w:rPr>
-                <w:color w:val="0070C0"/>
-                <w:lang w:val="es-ES"/>
-              </w:rPr>
-              <w:t>El diseño de la plataforma debe reflejar adecuadamente la identidad visual de la marca del cliente, cumpliendo con los colores, tipografías y logotipos utilizados en su sitio web actual​</w:t>
-            </w:r>
-            <w:r>
-              <w:rPr>
-                <w:color w:val="0070C0"/>
-                <w:lang w:val="es-ES"/>
-              </w:rPr>
-              <w:t>.</w:t>
+              <w:t>: El diseño de la plataforma debe reflejar adecuadamente la identidad visual de la marca del cliente, cumpliendo con los colores, tipografías y logotipos utilizados en su sitio web actual​.</w:t>
             </w:r>
           </w:p>
         </w:tc>
@@ -2044,44 +1776,7 @@
                 <w:color w:val="0070C0"/>
                 <w:lang w:val="es-ES"/>
               </w:rPr>
-              <w:t>:</w:t>
-            </w:r>
-            <w:r>
-              <w:rPr>
-                <w:color w:val="0070C0"/>
-                <w:lang w:val="es-ES"/>
-              </w:rPr>
-              <w:t xml:space="preserve"> </w:t>
-            </w:r>
-            <w:r>
-              <w:rPr>
-                <w:color w:val="0070C0"/>
-                <w:lang w:val="es-ES"/>
-              </w:rPr>
-              <w:t xml:space="preserve">La plataforma debe estar completamente optimizada para su uso en dispositivos móviles, proporcionando una experiencia fluida tanto en smartphones como en </w:t>
-            </w:r>
-            <w:proofErr w:type="spellStart"/>
-            <w:r>
-              <w:rPr>
-                <w:color w:val="0070C0"/>
-                <w:lang w:val="es-ES"/>
-              </w:rPr>
-              <w:t>tablets</w:t>
-            </w:r>
-            <w:proofErr w:type="spellEnd"/>
-            <w:r>
-              <w:rPr>
-                <w:color w:val="0070C0"/>
-                <w:lang w:val="es-ES"/>
-              </w:rPr>
-              <w:t>​</w:t>
-            </w:r>
-            <w:r>
-              <w:rPr>
-                <w:color w:val="0070C0"/>
-                <w:lang w:val="es-ES"/>
-              </w:rPr>
-              <w:t>.</w:t>
+              <w:t>: La plataforma debe estar completamente optimizada para su uso en dispositivos móviles, proporcionando una experiencia fluida tanto en smartphones como en tablets​.</w:t>
             </w:r>
           </w:p>
         </w:tc>
@@ -2117,28 +1812,7 @@
                 <w:color w:val="0070C0"/>
                 <w:lang w:val="es-ES"/>
               </w:rPr>
-              <w:t>:</w:t>
-            </w:r>
-            <w:r>
-              <w:rPr>
-                <w:color w:val="0070C0"/>
-                <w:lang w:val="es-ES"/>
-              </w:rPr>
-              <w:t xml:space="preserve"> </w:t>
-            </w:r>
-            <w:r>
-              <w:rPr>
-                <w:color w:val="0070C0"/>
-                <w:lang w:val="es-ES"/>
-              </w:rPr>
-              <w:t>La plataforma debe estar accesible desde el sitio web corporativo del cliente mediante un enlace o subdominio, permitiendo a los usuarios navegar fácilmente entre el sitio informativo y la plataforma de reservas</w:t>
-            </w:r>
-            <w:r>
-              <w:rPr>
-                <w:color w:val="0070C0"/>
-                <w:lang w:val="es-ES"/>
-              </w:rPr>
-              <w:t>.</w:t>
+              <w:t>: La plataforma debe estar accesible desde el sitio web corporativo del cliente mediante un enlace o subdominio, permitiendo a los usuarios navegar fácilmente entre el sitio informativo y la plataforma de reservas.</w:t>
             </w:r>
           </w:p>
         </w:tc>
@@ -2174,28 +1848,7 @@
                 <w:color w:val="0070C0"/>
                 <w:lang w:val="es-ES"/>
               </w:rPr>
-              <w:t>:</w:t>
-            </w:r>
-            <w:r>
-              <w:rPr>
-                <w:color w:val="0070C0"/>
-                <w:lang w:val="es-ES"/>
-              </w:rPr>
-              <w:t xml:space="preserve"> </w:t>
-            </w:r>
-            <w:r>
-              <w:rPr>
-                <w:color w:val="0070C0"/>
-                <w:lang w:val="es-ES"/>
-              </w:rPr>
-              <w:t>La satisfacción del cliente debe ser medida a través de encuestas o estudios, y se debe obtener una evaluación positiva en cuanto a la funcionalidad, diseño y facilidad de uso de la plataforma</w:t>
-            </w:r>
-            <w:r>
-              <w:rPr>
-                <w:color w:val="0070C0"/>
-                <w:lang w:val="es-ES"/>
-              </w:rPr>
-              <w:t>.</w:t>
+              <w:t>: La satisfacción del cliente debe ser medida a través de encuestas o estudios, y se debe obtener una evaluación positiva en cuanto a la funcionalidad, diseño y facilidad de uso de la plataforma.</w:t>
             </w:r>
           </w:p>
         </w:tc>

</xml_diff>